<commit_message>
HOLSTEBRONX go for it
</commit_message>
<xml_diff>
--- a/Rapport/Systembeskrivelse (påbegyndt).docx
+++ b/Rapport/Systembeskrivelse (påbegyndt).docx
@@ -11,170 +11,322 @@
       </w:r>
     </w:p>
     <w:p>
+      <w:r>
+        <w:t>Systemet består af flere dele, og de bil blive beskrevet i de følgende afsnit:</w:t>
+      </w:r>
+    </w:p>
+    <w:p>
+      <w:r>
+        <w:rPr>
+          <w:b/>
+        </w:rPr>
+        <w:t>Kodelåsen</w:t>
+      </w:r>
+      <w:r>
+        <w:t xml:space="preserve"> skal laves på et DE2-</w:t>
+      </w:r>
+      <w:r>
+        <w:t>udviklings</w:t>
+      </w:r>
+      <w:r>
+        <w:t>board</w:t>
+      </w:r>
+      <w:r>
+        <w:t>,</w:t>
+      </w:r>
+      <w:bookmarkStart w:id="0" w:name="_GoBack"/>
+      <w:bookmarkEnd w:id="0"/>
+      <w:r>
+        <w:t xml:space="preserve"> koden er allokeret i programmeringssproget VHDL</w:t>
+      </w:r>
+      <w:r>
+        <w:t xml:space="preserve">, </w:t>
+      </w:r>
+      <w:r>
+        <w:t xml:space="preserve">som </w:t>
+      </w:r>
+      <w:r>
+        <w:t>vi har fået udleveret på værkstedet. Selve kod</w:t>
+      </w:r>
+      <w:r>
+        <w:t>elåsen programmeres sideløbende, og er ikke beskrevet yderligere i denne rapport.</w:t>
+      </w:r>
+      <w:r>
+        <w:t xml:space="preserve"> </w:t>
+      </w:r>
+      <w:r>
+        <w:t>Da</w:t>
+      </w:r>
+      <w:r>
+        <w:t xml:space="preserve"> </w:t>
+      </w:r>
+      <w:r>
+        <w:t xml:space="preserve">denne </w:t>
+      </w:r>
+      <w:r>
+        <w:t xml:space="preserve">er </w:t>
+      </w:r>
+      <w:r>
+        <w:t>en del af undervisningen og afleveringers opgaver i faget Digitalt System Design.</w:t>
+      </w:r>
+    </w:p>
+    <w:p>
+      <w:r>
+        <w:rPr>
+          <w:b/>
+        </w:rPr>
+        <w:t>X</w:t>
+      </w:r>
+      <w:r>
+        <w:rPr>
+          <w:b/>
+        </w:rPr>
+        <w:t>10</w:t>
+      </w:r>
+      <w:r>
+        <w:rPr>
+          <w:b/>
+        </w:rPr>
+        <w:t>.1</w:t>
+      </w:r>
+      <w:r>
+        <w:rPr>
+          <w:b/>
+        </w:rPr>
+        <w:t xml:space="preserve"> kontrolleren</w:t>
+      </w:r>
+      <w:r>
+        <w:t xml:space="preserve"> skal vi selv designe og udvikle i løbet af pr</w:t>
+      </w:r>
+      <w:r>
+        <w:t>ojektet. X</w:t>
+      </w:r>
+      <w:r>
+        <w:t>10</w:t>
+      </w:r>
+      <w:r>
+        <w:t>.1</w:t>
+      </w:r>
+      <w:r>
+        <w:t xml:space="preserve"> kontrollerne skal bruge en </w:t>
+      </w:r>
+      <w:proofErr w:type="spellStart"/>
+      <w:r>
+        <w:t>Arduino</w:t>
+      </w:r>
+      <w:proofErr w:type="spellEnd"/>
+      <w:r>
+        <w:t xml:space="preserve"> Mega2560 som </w:t>
+      </w:r>
+      <w:proofErr w:type="spellStart"/>
+      <w:r>
+        <w:t>microcontroller</w:t>
+      </w:r>
+      <w:proofErr w:type="spellEnd"/>
+      <w:r>
+        <w:t xml:space="preserve"> og skal kunne kommunikere med en PC ved serielkommunikation. Der skal udvikles en modtagerdel og e</w:t>
+      </w:r>
+      <w:r>
+        <w:t>n senderdel til kontrolleren. X</w:t>
+      </w:r>
+      <w:r>
+        <w:t>10</w:t>
+      </w:r>
+      <w:r>
+        <w:t>.1</w:t>
+      </w:r>
+      <w:r>
+        <w:t xml:space="preserve"> kontrolle</w:t>
+      </w:r>
+      <w:r>
+        <w:t>ren skal sende kommandoer til X</w:t>
+      </w:r>
+      <w:r>
+        <w:t>10</w:t>
+      </w:r>
+      <w:r>
+        <w:t>.1</w:t>
+      </w:r>
+      <w:r>
+        <w:t xml:space="preserve"> enhederne over et lysnet, der simuleres med en 18 VAC strømforsyning udlånt fra værkstedet.</w:t>
+      </w:r>
+    </w:p>
+    <w:p>
+      <w:r>
+        <w:rPr>
+          <w:b/>
+        </w:rPr>
+        <w:t>X</w:t>
+      </w:r>
+      <w:r>
+        <w:rPr>
+          <w:b/>
+        </w:rPr>
+        <w:t>10</w:t>
+      </w:r>
+      <w:r>
+        <w:rPr>
+          <w:b/>
+        </w:rPr>
+        <w:t>.1</w:t>
+      </w:r>
+      <w:r>
+        <w:rPr>
+          <w:b/>
+        </w:rPr>
+        <w:t xml:space="preserve"> </w:t>
+      </w:r>
+      <w:r>
+        <w:rPr>
+          <w:b/>
+        </w:rPr>
+        <w:t>enhed/-er</w:t>
+      </w:r>
+      <w:r>
+        <w:t xml:space="preserve"> skal vi selv designe og </w:t>
+      </w:r>
+      <w:r>
+        <w:t>udvikle i løbet af projektet. X</w:t>
+      </w:r>
+      <w:r>
+        <w:t>10</w:t>
+      </w:r>
+      <w:r>
+        <w:t>.1</w:t>
+      </w:r>
+      <w:r>
+        <w:t xml:space="preserve"> senderen skal bruge en </w:t>
+      </w:r>
+      <w:proofErr w:type="spellStart"/>
+      <w:r>
+        <w:t>Arduino</w:t>
+      </w:r>
+      <w:proofErr w:type="spellEnd"/>
+      <w:r>
+        <w:t xml:space="preserve"> Mega2560 som </w:t>
+      </w:r>
+      <w:proofErr w:type="spellStart"/>
+      <w:r>
+        <w:t>microcontroller</w:t>
+      </w:r>
+      <w:proofErr w:type="spellEnd"/>
+      <w:r>
+        <w:t>. Der skal udvikles en modtagerdel og e</w:t>
+      </w:r>
+      <w:r>
+        <w:t>n senderdel til kontrolleren. X</w:t>
+      </w:r>
+      <w:r>
+        <w:t>10</w:t>
+      </w:r>
+      <w:r>
+        <w:t>.1</w:t>
+      </w:r>
+      <w:r>
+        <w:t xml:space="preserve"> kontrolle</w:t>
+      </w:r>
+      <w:r>
+        <w:t>ren skal sende kommandoer til X</w:t>
+      </w:r>
+      <w:r>
+        <w:t>10</w:t>
+      </w:r>
+      <w:r>
+        <w:t>.1</w:t>
+      </w:r>
+      <w:r>
+        <w:t xml:space="preserve"> enhederne over et lysnet, der simuleres med en 18 VAC strømforsyning udlånt fra værkstedet.</w:t>
+      </w:r>
+      <w:r>
+        <w:t xml:space="preserve"> X10.1 enhederne kan tænde eller slukke for en lampe, ud fra den kommando der modtages fra X10.1 kontrolleren.</w:t>
+      </w:r>
+    </w:p>
+    <w:p/>
+    <w:p/>
+    <w:p>
       <w:pPr>
-        <w:keepNext/>
+        <w:rPr>
+          <w:color w:val="FF0000"/>
+        </w:rPr>
       </w:pPr>
       <w:r>
         <w:rPr>
-          <w:noProof/>
-          <w:lang w:val="en-US"/>
-        </w:rPr>
-        <w:drawing>
-          <wp:inline distT="0" distB="0" distL="0" distR="0" wp14:anchorId="3536CC8E" wp14:editId="125242F9">
-            <wp:extent cx="3886200" cy="3162300"/>
-            <wp:effectExtent l="0" t="0" r="0" b="0"/>
-            <wp:docPr id="1" name="Billede 1"/>
-            <wp:cNvGraphicFramePr>
-              <a:graphicFrameLocks xmlns:a="http://schemas.openxmlformats.org/drawingml/2006/main" noChangeAspect="1"/>
-            </wp:cNvGraphicFramePr>
-            <a:graphic xmlns:a="http://schemas.openxmlformats.org/drawingml/2006/main">
-              <a:graphicData uri="http://schemas.openxmlformats.org/drawingml/2006/picture">
-                <pic:pic xmlns:pic="http://schemas.openxmlformats.org/drawingml/2006/picture">
-                  <pic:nvPicPr>
-                    <pic:cNvPr id="1" name=""/>
-                    <pic:cNvPicPr/>
-                  </pic:nvPicPr>
-                  <pic:blipFill>
-                    <a:blip r:embed="rId4"/>
-                    <a:stretch>
-                      <a:fillRect/>
-                    </a:stretch>
-                  </pic:blipFill>
-                  <pic:spPr>
-                    <a:xfrm>
-                      <a:off x="0" y="0"/>
-                      <a:ext cx="3886200" cy="3162300"/>
-                    </a:xfrm>
-                    <a:prstGeom prst="rect">
-                      <a:avLst/>
-                    </a:prstGeom>
-                  </pic:spPr>
-                </pic:pic>
-              </a:graphicData>
-            </a:graphic>
-          </wp:inline>
-        </w:drawing>
+          <w:b/>
+        </w:rPr>
+        <w:t>PC</w:t>
+      </w:r>
+      <w:r>
+        <w:t xml:space="preserve"> </w:t>
+      </w:r>
+      <w:r>
+        <w:rPr>
+          <w:color w:val="FF0000"/>
+        </w:rPr>
+        <w:t xml:space="preserve">- </w:t>
+      </w:r>
+      <w:r>
+        <w:rPr>
+          <w:color w:val="FF0000"/>
+        </w:rPr>
+        <w:t xml:space="preserve">SKRIV </w:t>
+      </w:r>
+      <w:r>
+        <w:rPr>
+          <w:color w:val="FF0000"/>
+        </w:rPr>
+        <w:t>HER HOLSTEBRONX</w:t>
+      </w:r>
+      <w:r>
+        <w:rPr>
+          <w:color w:val="FF0000"/>
+        </w:rPr>
+        <w:t xml:space="preserve"> - </w:t>
+      </w:r>
+      <w:r>
+        <w:rPr>
+          <w:color w:val="FF0000"/>
+        </w:rPr>
+        <w:t>Noget om hvad det er lavet i og sådan noget</w:t>
       </w:r>
     </w:p>
     <w:p>
       <w:pPr>
-        <w:pStyle w:val="Billedtekst"/>
+        <w:rPr>
+          <w:color w:val="FF0000"/>
+        </w:rPr>
       </w:pPr>
-      <w:r>
-        <w:t xml:space="preserve">Figur </w:t>
-      </w:r>
-      <w:fldSimple w:instr=" SEQ Figur \* ARABIC ">
-        <w:r>
-          <w:rPr>
-            <w:noProof/>
-          </w:rPr>
-          <w:t>1</w:t>
-        </w:r>
-      </w:fldSimple>
-      <w:r>
-        <w:t xml:space="preserve"> - Illustration af "</w:t>
-      </w:r>
-      <w:proofErr w:type="spellStart"/>
-      <w:r>
-        <w:t>home</w:t>
-      </w:r>
-      <w:proofErr w:type="spellEnd"/>
-      <w:r>
-        <w:t xml:space="preserve"> automation".</w:t>
-      </w:r>
-      <w:bookmarkStart w:id="0" w:name="_GoBack"/>
-      <w:bookmarkEnd w:id="0"/>
-    </w:p>
-    <w:p>
-      <w:r>
-        <w:rPr>
-          <w:b/>
-        </w:rPr>
-        <w:t>Kodelåsen</w:t>
-      </w:r>
-      <w:r>
-        <w:t xml:space="preserve"> skal laves på et DE2-board, vi har fået udleveret på værkstedet. Selve kodelåsen programmeres sideløbende. Og en del af undervisningen og afleveringers opgaver i faget Digitalt System Design.</w:t>
-      </w:r>
-    </w:p>
-    <w:p>
-      <w:r>
-        <w:rPr>
-          <w:b/>
-        </w:rPr>
-        <w:t>X.10 kontrolleren</w:t>
-      </w:r>
-      <w:r>
-        <w:t xml:space="preserve"> skal vi selv designe og udvikle i løbet af projektet. X.10 kontrollerne skal bruge en </w:t>
-      </w:r>
-      <w:proofErr w:type="spellStart"/>
-      <w:r>
-        <w:t>Arduino</w:t>
-      </w:r>
-      <w:proofErr w:type="spellEnd"/>
-      <w:r>
-        <w:t xml:space="preserve"> Mega2560 som </w:t>
-      </w:r>
-      <w:proofErr w:type="spellStart"/>
-      <w:r>
-        <w:t>microcontroller</w:t>
-      </w:r>
-      <w:proofErr w:type="spellEnd"/>
-      <w:r>
-        <w:t xml:space="preserve"> og skal kunne kommunikere med en PC ved serielkommunikation. Der skal udvikles en modtagerdel og en senderdel til kontrolleren. X.10 kontrolleren skal sende kommandoer til X.10 enhederne over et lysnet, der simuleres med en 18 VAC strømforsyning udlånt fra værkstedet.</w:t>
-      </w:r>
-    </w:p>
-    <w:p>
-      <w:r>
-        <w:rPr>
-          <w:b/>
-        </w:rPr>
-        <w:t>X.10 senderen/e</w:t>
-      </w:r>
-      <w:r>
-        <w:t xml:space="preserve"> skal vi selv designe og udvikle i løbet af projektet. X.10 senderen skal bruge en </w:t>
-      </w:r>
-      <w:proofErr w:type="spellStart"/>
-      <w:r>
-        <w:t>Arduino</w:t>
-      </w:r>
-      <w:proofErr w:type="spellEnd"/>
-      <w:r>
-        <w:t xml:space="preserve"> Mega2560 som </w:t>
-      </w:r>
-      <w:proofErr w:type="spellStart"/>
-      <w:r>
-        <w:t>microcontroller</w:t>
-      </w:r>
-      <w:proofErr w:type="spellEnd"/>
-      <w:r>
-        <w:t>. Der skal udvikles en modtagerdel og en senderdel til kontrolleren. X.10 kontrolleren skal sende kommandoer til X.10 enhederne over et lysnet, der simuleres med en 18 VAC strømforsyning udlånt fra værkstedet.</w:t>
-      </w:r>
     </w:p>
     <w:p>
       <w:pPr>
         <w:rPr>
-          <w:color w:val="FF0000"/>
+          <w:color w:val="000000" w:themeColor="text1"/>
         </w:rPr>
       </w:pPr>
       <w:r>
         <w:rPr>
           <w:b/>
-        </w:rPr>
-        <w:t>PC</w:t>
-      </w:r>
-      <w:r>
-        <w:t xml:space="preserve"> </w:t>
-      </w:r>
-      <w:r>
-        <w:rPr>
-          <w:color w:val="FF0000"/>
-        </w:rPr>
-        <w:t>Noget om hvad det er lavet i og sådan noget</w:t>
+          <w:color w:val="000000" w:themeColor="text1"/>
+        </w:rPr>
+        <w:t xml:space="preserve">Prototypen </w:t>
+      </w:r>
+      <w:r>
+        <w:rPr>
+          <w:color w:val="000000" w:themeColor="text1"/>
+        </w:rPr>
+        <w:t>vil bestå af en udviklet X10.1 kontroller, og to udviklede X10.1 enheder. Disse skal kommunikere via X10.1 kommunikation over et simuleret lysnet. I en færdig model vil kontroller og enheder kunne tilsluttes en stikkontakt på et 230 V lysnet.</w:t>
       </w:r>
     </w:p>
     <w:p>
-      <w:r>
-        <w:t>IHA tillader ikke studerende at arbejde med 230V, så prototypen udvikles til at fungere med en 18VAC strømforsyning, som udleveres på værkstedet</w:t>
+      <w:pPr>
+        <w:rPr>
+          <w:color w:val="FF0000"/>
+        </w:rPr>
+      </w:pPr>
+      <w:r>
+        <w:rPr>
+          <w:color w:val="FF0000"/>
+        </w:rPr>
+        <w:t>Evt. noget med PC-software som fremtid – Også dig HOLSTEBRONX</w:t>
       </w:r>
     </w:p>
     <w:sectPr>

</xml_diff>